<commit_message>
Back tracking algo and output
</commit_message>
<xml_diff>
--- a/Logbuch.docx
+++ b/Logbuch.docx
@@ -361,6 +361,26 @@
           <w:lang w:val="de-DE"/>
         </w:rPr>
         <w:t xml:space="preserve"> als Singleton implementieren?</w:t>
+      </w:r>
+    </w:p>
+    <w:p>
+      <w:pPr>
+        <w:rPr>
+          <w:lang w:val="de-DE"/>
+        </w:rPr>
+      </w:pPr>
+    </w:p>
+    <w:p>
+      <w:pPr>
+        <w:rPr>
+          <w:lang w:val="de-DE"/>
+        </w:rPr>
+      </w:pPr>
+      <w:r>
+        <w:rPr>
+          <w:lang w:val="de-DE"/>
+        </w:rPr>
+        <w:t>Aufteilung auf Pakete feiner -&gt; bessere Kapselung?</w:t>
       </w:r>
     </w:p>
     <w:sectPr>

</xml_diff>

<commit_message>
Debug candidate searcher + algo
</commit_message>
<xml_diff>
--- a/Logbuch.docx
+++ b/Logbuch.docx
@@ -529,13 +529,27 @@
         <w:rPr>
           <w:lang w:val="de-DE"/>
         </w:rPr>
-        <w:t>Soll auch funktio</w:t>
-      </w:r>
-      <w:r>
-        <w:rPr>
-          <w:lang w:val="de-DE"/>
-        </w:rPr>
-        <w:t xml:space="preserve">nieren wenn Dateien im selben Verzeichnis liegen wie </w:t>
+        <w:t xml:space="preserve">Soll auch </w:t>
+      </w:r>
+      <w:proofErr w:type="gramStart"/>
+      <w:r>
+        <w:rPr>
+          <w:lang w:val="de-DE"/>
+        </w:rPr>
+        <w:t>funktio</w:t>
+      </w:r>
+      <w:r>
+        <w:rPr>
+          <w:lang w:val="de-DE"/>
+        </w:rPr>
+        <w:t>nieren</w:t>
+      </w:r>
+      <w:proofErr w:type="gramEnd"/>
+      <w:r>
+        <w:rPr>
+          <w:lang w:val="de-DE"/>
+        </w:rPr>
+        <w:t xml:space="preserve"> wenn Dateien im selben Verzeichnis liegen wie </w:t>
       </w:r>
       <w:proofErr w:type="spellStart"/>
       <w:r>
@@ -550,6 +564,32 @@
           <w:lang w:val="de-DE"/>
         </w:rPr>
         <w:t xml:space="preserve"> liegen!</w:t>
+      </w:r>
+    </w:p>
+    <w:p>
+      <w:pPr>
+        <w:rPr>
+          <w:lang w:val="de-DE"/>
+        </w:rPr>
+      </w:pPr>
+    </w:p>
+    <w:p>
+      <w:pPr>
+        <w:rPr>
+          <w:lang w:val="en-US"/>
+        </w:rPr>
+      </w:pPr>
+      <w:r>
+        <w:rPr>
+          <w:lang w:val="en-US"/>
+        </w:rPr>
+        <w:t>Check that all Strings use Sys</w:t>
+      </w:r>
+      <w:r>
+        <w:rPr>
+          <w:lang w:val="en-US"/>
+        </w:rPr>
+        <w:t>tem delimiters etc.</w:t>
       </w:r>
     </w:p>
     <w:sectPr>

</xml_diff>